<commit_message>
results of the 200RFQ experiments are added
</commit_message>
<xml_diff>
--- a/Intro_motiv.docx
+++ b/Intro_motiv.docx
@@ -52,23 +52,7 @@
           <w:sz w:val="24"/>
           <w:szCs w:val="24"/>
         </w:rPr>
-        <w:t xml:space="preserve">2. Auction example, smart contract intro and </w:t>
-      </w:r>
-      <w:proofErr w:type="spellStart"/>
-      <w:r>
-        <w:rPr>
-          <w:sz w:val="24"/>
-          <w:szCs w:val="24"/>
-        </w:rPr>
-        <w:t>dApps</w:t>
-      </w:r>
-      <w:proofErr w:type="spellEnd"/>
-      <w:r>
-        <w:rPr>
-          <w:sz w:val="24"/>
-          <w:szCs w:val="24"/>
-        </w:rPr>
-        <w:t xml:space="preserve">. </w:t>
+        <w:t xml:space="preserve">2. Auction example, smart contract intro and dApps. </w:t>
       </w:r>
     </w:p>
     <w:p>
@@ -386,21 +370,7 @@
           <w:sz w:val="24"/>
           <w:szCs w:val="24"/>
         </w:rPr>
-        <w:t>8</w:t>
-      </w:r>
-      <w:r>
-        <w:rPr>
-          <w:sz w:val="24"/>
-          <w:szCs w:val="24"/>
-        </w:rPr>
-        <w:t xml:space="preserve"> (highlighted)</w:t>
-      </w:r>
-      <w:r>
-        <w:rPr>
-          <w:sz w:val="24"/>
-          <w:szCs w:val="24"/>
-        </w:rPr>
-        <w:t>. Storage of smart contract</w:t>
+        <w:t>8 (highlighted). Storage of smart contract</w:t>
       </w:r>
     </w:p>
     <w:p>
@@ -511,22 +481,6 @@
           <w:szCs w:val="24"/>
         </w:rPr>
       </w:pPr>
-    </w:p>
-    <w:p>
-      <w:pPr>
-        <w:rPr>
-          <w:sz w:val="24"/>
-          <w:szCs w:val="24"/>
-        </w:rPr>
-      </w:pPr>
-    </w:p>
-    <w:p>
-      <w:pPr>
-        <w:rPr>
-          <w:sz w:val="24"/>
-          <w:szCs w:val="24"/>
-        </w:rPr>
-      </w:pPr>
       <w:r>
         <w:rPr>
           <w:sz w:val="24"/>
@@ -547,7 +501,6 @@
           <w:sz w:val="24"/>
           <w:szCs w:val="24"/>
         </w:rPr>
-        <w:lastRenderedPageBreak/>
         <w:t>T</w:t>
       </w:r>
       <w:r>
@@ -569,23 +522,7 @@
           <w:sz w:val="24"/>
           <w:szCs w:val="24"/>
         </w:rPr>
-        <w:t xml:space="preserve">in using blockchains to automate some of these processes is to </w:t>
-      </w:r>
-      <w:proofErr w:type="spellStart"/>
-      <w:r>
-        <w:rPr>
-          <w:sz w:val="24"/>
-          <w:szCs w:val="24"/>
-        </w:rPr>
-        <w:t>en</w:t>
-      </w:r>
-      <w:proofErr w:type="spellEnd"/>
-      <w:r>
-        <w:rPr>
-          <w:sz w:val="24"/>
-          <w:szCs w:val="24"/>
-        </w:rPr>
-        <w:t>-</w:t>
+        <w:t>in using blockchains to automate some of these processes is to en-</w:t>
       </w:r>
     </w:p>
     <w:p>

</xml_diff>

<commit_message>
fixed the analysis code
</commit_message>
<xml_diff>
--- a/Intro_motiv.docx
+++ b/Intro_motiv.docx
@@ -52,7 +52,23 @@
           <w:sz w:val="24"/>
           <w:szCs w:val="24"/>
         </w:rPr>
-        <w:t xml:space="preserve">2. Auction example, smart contract intro and dApps. </w:t>
+        <w:t xml:space="preserve">2. Auction example, smart contract intro and </w:t>
+      </w:r>
+      <w:proofErr w:type="spellStart"/>
+      <w:r>
+        <w:rPr>
+          <w:sz w:val="24"/>
+          <w:szCs w:val="24"/>
+        </w:rPr>
+        <w:t>dApps</w:t>
+      </w:r>
+      <w:proofErr w:type="spellEnd"/>
+      <w:r>
+        <w:rPr>
+          <w:sz w:val="24"/>
+          <w:szCs w:val="24"/>
+        </w:rPr>
+        <w:t xml:space="preserve">. </w:t>
       </w:r>
     </w:p>
     <w:p>
@@ -522,7 +538,23 @@
           <w:sz w:val="24"/>
           <w:szCs w:val="24"/>
         </w:rPr>
-        <w:t>in using blockchains to automate some of these processes is to en-</w:t>
+        <w:t xml:space="preserve">in using blockchains to automate some of these processes is to </w:t>
+      </w:r>
+      <w:proofErr w:type="spellStart"/>
+      <w:r>
+        <w:rPr>
+          <w:sz w:val="24"/>
+          <w:szCs w:val="24"/>
+        </w:rPr>
+        <w:t>en</w:t>
+      </w:r>
+      <w:proofErr w:type="spellEnd"/>
+      <w:r>
+        <w:rPr>
+          <w:sz w:val="24"/>
+          <w:szCs w:val="24"/>
+        </w:rPr>
+        <w:t>-</w:t>
       </w:r>
     </w:p>
     <w:p>
@@ -593,6 +625,14 @@
         </w:rPr>
         <w:t xml:space="preserve">It made usability better but it also </w:t>
       </w:r>
+    </w:p>
+    <w:p>
+      <w:pPr>
+        <w:rPr>
+          <w:sz w:val="24"/>
+          <w:szCs w:val="24"/>
+        </w:rPr>
+      </w:pPr>
     </w:p>
     <w:sectPr>
       <w:pgSz w:w="12240" w:h="15840"/>
@@ -874,6 +914,184 @@
     </w:lvl>
   </w:abstractNum>
   <w:abstractNum w:abstractNumId="3" w15:restartNumberingAfterBreak="0">
+    <w:nsid w:val="3C263BE5"/>
+    <w:multiLevelType w:val="hybridMultilevel"/>
+    <w:tmpl w:val="024A0AF2"/>
+    <w:lvl w:ilvl="0" w:tplc="0409000F">
+      <w:start w:val="1"/>
+      <w:numFmt w:val="decimal"/>
+      <w:lvlText w:val="%1."/>
+      <w:lvlJc w:val="left"/>
+      <w:pPr>
+        <w:ind w:left="720" w:hanging="360"/>
+      </w:pPr>
+      <w:rPr>
+        <w:rFonts w:hint="default"/>
+      </w:rPr>
+    </w:lvl>
+    <w:lvl w:ilvl="1" w:tplc="04090019" w:tentative="1">
+      <w:start w:val="1"/>
+      <w:numFmt w:val="lowerLetter"/>
+      <w:lvlText w:val="%2."/>
+      <w:lvlJc w:val="left"/>
+      <w:pPr>
+        <w:ind w:left="1440" w:hanging="360"/>
+      </w:pPr>
+    </w:lvl>
+    <w:lvl w:ilvl="2" w:tplc="0409001B" w:tentative="1">
+      <w:start w:val="1"/>
+      <w:numFmt w:val="lowerRoman"/>
+      <w:lvlText w:val="%3."/>
+      <w:lvlJc w:val="right"/>
+      <w:pPr>
+        <w:ind w:left="2160" w:hanging="180"/>
+      </w:pPr>
+    </w:lvl>
+    <w:lvl w:ilvl="3" w:tplc="0409000F" w:tentative="1">
+      <w:start w:val="1"/>
+      <w:numFmt w:val="decimal"/>
+      <w:lvlText w:val="%4."/>
+      <w:lvlJc w:val="left"/>
+      <w:pPr>
+        <w:ind w:left="2880" w:hanging="360"/>
+      </w:pPr>
+    </w:lvl>
+    <w:lvl w:ilvl="4" w:tplc="04090019" w:tentative="1">
+      <w:start w:val="1"/>
+      <w:numFmt w:val="lowerLetter"/>
+      <w:lvlText w:val="%5."/>
+      <w:lvlJc w:val="left"/>
+      <w:pPr>
+        <w:ind w:left="3600" w:hanging="360"/>
+      </w:pPr>
+    </w:lvl>
+    <w:lvl w:ilvl="5" w:tplc="0409001B" w:tentative="1">
+      <w:start w:val="1"/>
+      <w:numFmt w:val="lowerRoman"/>
+      <w:lvlText w:val="%6."/>
+      <w:lvlJc w:val="right"/>
+      <w:pPr>
+        <w:ind w:left="4320" w:hanging="180"/>
+      </w:pPr>
+    </w:lvl>
+    <w:lvl w:ilvl="6" w:tplc="0409000F" w:tentative="1">
+      <w:start w:val="1"/>
+      <w:numFmt w:val="decimal"/>
+      <w:lvlText w:val="%7."/>
+      <w:lvlJc w:val="left"/>
+      <w:pPr>
+        <w:ind w:left="5040" w:hanging="360"/>
+      </w:pPr>
+    </w:lvl>
+    <w:lvl w:ilvl="7" w:tplc="04090019" w:tentative="1">
+      <w:start w:val="1"/>
+      <w:numFmt w:val="lowerLetter"/>
+      <w:lvlText w:val="%8."/>
+      <w:lvlJc w:val="left"/>
+      <w:pPr>
+        <w:ind w:left="5760" w:hanging="360"/>
+      </w:pPr>
+    </w:lvl>
+    <w:lvl w:ilvl="8" w:tplc="0409001B" w:tentative="1">
+      <w:start w:val="1"/>
+      <w:numFmt w:val="lowerRoman"/>
+      <w:lvlText w:val="%9."/>
+      <w:lvlJc w:val="right"/>
+      <w:pPr>
+        <w:ind w:left="6480" w:hanging="180"/>
+      </w:pPr>
+    </w:lvl>
+  </w:abstractNum>
+  <w:abstractNum w:abstractNumId="4" w15:restartNumberingAfterBreak="0">
+    <w:nsid w:val="49E507A6"/>
+    <w:multiLevelType w:val="hybridMultilevel"/>
+    <w:tmpl w:val="7CFC5182"/>
+    <w:lvl w:ilvl="0" w:tplc="CA44387C">
+      <w:start w:val="1"/>
+      <w:numFmt w:val="decimal"/>
+      <w:lvlText w:val="%1."/>
+      <w:lvlJc w:val="left"/>
+      <w:pPr>
+        <w:ind w:left="1080" w:hanging="360"/>
+      </w:pPr>
+      <w:rPr>
+        <w:rFonts w:hint="default"/>
+      </w:rPr>
+    </w:lvl>
+    <w:lvl w:ilvl="1" w:tplc="04090019" w:tentative="1">
+      <w:start w:val="1"/>
+      <w:numFmt w:val="lowerLetter"/>
+      <w:lvlText w:val="%2."/>
+      <w:lvlJc w:val="left"/>
+      <w:pPr>
+        <w:ind w:left="1800" w:hanging="360"/>
+      </w:pPr>
+    </w:lvl>
+    <w:lvl w:ilvl="2" w:tplc="0409001B" w:tentative="1">
+      <w:start w:val="1"/>
+      <w:numFmt w:val="lowerRoman"/>
+      <w:lvlText w:val="%3."/>
+      <w:lvlJc w:val="right"/>
+      <w:pPr>
+        <w:ind w:left="2520" w:hanging="180"/>
+      </w:pPr>
+    </w:lvl>
+    <w:lvl w:ilvl="3" w:tplc="0409000F" w:tentative="1">
+      <w:start w:val="1"/>
+      <w:numFmt w:val="decimal"/>
+      <w:lvlText w:val="%4."/>
+      <w:lvlJc w:val="left"/>
+      <w:pPr>
+        <w:ind w:left="3240" w:hanging="360"/>
+      </w:pPr>
+    </w:lvl>
+    <w:lvl w:ilvl="4" w:tplc="04090019" w:tentative="1">
+      <w:start w:val="1"/>
+      <w:numFmt w:val="lowerLetter"/>
+      <w:lvlText w:val="%5."/>
+      <w:lvlJc w:val="left"/>
+      <w:pPr>
+        <w:ind w:left="3960" w:hanging="360"/>
+      </w:pPr>
+    </w:lvl>
+    <w:lvl w:ilvl="5" w:tplc="0409001B" w:tentative="1">
+      <w:start w:val="1"/>
+      <w:numFmt w:val="lowerRoman"/>
+      <w:lvlText w:val="%6."/>
+      <w:lvlJc w:val="right"/>
+      <w:pPr>
+        <w:ind w:left="4680" w:hanging="180"/>
+      </w:pPr>
+    </w:lvl>
+    <w:lvl w:ilvl="6" w:tplc="0409000F" w:tentative="1">
+      <w:start w:val="1"/>
+      <w:numFmt w:val="decimal"/>
+      <w:lvlText w:val="%7."/>
+      <w:lvlJc w:val="left"/>
+      <w:pPr>
+        <w:ind w:left="5400" w:hanging="360"/>
+      </w:pPr>
+    </w:lvl>
+    <w:lvl w:ilvl="7" w:tplc="04090019" w:tentative="1">
+      <w:start w:val="1"/>
+      <w:numFmt w:val="lowerLetter"/>
+      <w:lvlText w:val="%8."/>
+      <w:lvlJc w:val="left"/>
+      <w:pPr>
+        <w:ind w:left="6120" w:hanging="360"/>
+      </w:pPr>
+    </w:lvl>
+    <w:lvl w:ilvl="8" w:tplc="0409001B" w:tentative="1">
+      <w:start w:val="1"/>
+      <w:numFmt w:val="lowerRoman"/>
+      <w:lvlText w:val="%9."/>
+      <w:lvlJc w:val="right"/>
+      <w:pPr>
+        <w:ind w:left="6840" w:hanging="180"/>
+      </w:pPr>
+    </w:lvl>
+  </w:abstractNum>
+  <w:abstractNum w:abstractNumId="5" w15:restartNumberingAfterBreak="0">
     <w:nsid w:val="4A3472C2"/>
     <w:multiLevelType w:val="hybridMultilevel"/>
     <w:tmpl w:val="F482BDC0"/>
@@ -966,13 +1184,19 @@
     <w:abstractNumId w:val="2"/>
   </w:num>
   <w:num w:numId="2" w16cid:durableId="1165440243">
-    <w:abstractNumId w:val="3"/>
+    <w:abstractNumId w:val="5"/>
   </w:num>
   <w:num w:numId="3" w16cid:durableId="1396322015">
     <w:abstractNumId w:val="1"/>
   </w:num>
   <w:num w:numId="4" w16cid:durableId="2116170734">
     <w:abstractNumId w:val="0"/>
+  </w:num>
+  <w:num w:numId="5" w16cid:durableId="442724085">
+    <w:abstractNumId w:val="3"/>
+  </w:num>
+  <w:num w:numId="6" w16cid:durableId="1698193099">
+    <w:abstractNumId w:val="4"/>
   </w:num>
 </w:numbering>
 </file>

</xml_diff>